<commit_message>
scenario analysis portfolio 2
</commit_message>
<xml_diff>
--- a/Reports/System Report.docx
+++ b/Reports/System Report.docx
@@ -46,6 +46,60 @@
     </w:p>
     <w:p>
       <w:pPr>
+        <w:jc w:val="center"/>
+        <w:rPr>
+          <w:rFonts w:ascii="Times New Roman" w:hAnsi="Times New Roman" w:cs="Times New Roman"/>
+          <w:sz w:val="24"/>
+          <w:szCs w:val="24"/>
+        </w:rPr>
+      </w:pPr>
+      <w:r>
+        <w:rPr>
+          <w:rFonts w:ascii="Times New Roman" w:hAnsi="Times New Roman" w:cs="Times New Roman"/>
+          <w:sz w:val="24"/>
+          <w:szCs w:val="24"/>
+        </w:rPr>
+        <w:t xml:space="preserve">Prepared by: </w:t>
+      </w:r>
+      <w:proofErr w:type="spellStart"/>
+      <w:r>
+        <w:rPr>
+          <w:rFonts w:ascii="Times New Roman" w:hAnsi="Times New Roman" w:cs="Times New Roman"/>
+          <w:sz w:val="24"/>
+          <w:szCs w:val="24"/>
+        </w:rPr>
+        <w:t>Chenyu</w:t>
+      </w:r>
+      <w:proofErr w:type="spellEnd"/>
+      <w:r>
+        <w:rPr>
+          <w:rFonts w:ascii="Times New Roman" w:hAnsi="Times New Roman" w:cs="Times New Roman"/>
+          <w:sz w:val="24"/>
+          <w:szCs w:val="24"/>
+        </w:rPr>
+        <w:t xml:space="preserve"> Guo, Shang Shi, Eugenia Khaikhina, </w:t>
+      </w:r>
+      <w:proofErr w:type="spellStart"/>
+      <w:r>
+        <w:rPr>
+          <w:rFonts w:ascii="Times New Roman" w:hAnsi="Times New Roman" w:cs="Times New Roman"/>
+          <w:sz w:val="24"/>
+          <w:szCs w:val="24"/>
+        </w:rPr>
+        <w:t>Yingchi</w:t>
+      </w:r>
+      <w:proofErr w:type="spellEnd"/>
+      <w:r>
+        <w:rPr>
+          <w:rFonts w:ascii="Times New Roman" w:hAnsi="Times New Roman" w:cs="Times New Roman"/>
+          <w:sz w:val="24"/>
+          <w:szCs w:val="24"/>
+        </w:rPr>
+        <w:t xml:space="preserve"> Chen</w:t>
+      </w:r>
+    </w:p>
+    <w:p>
+      <w:pPr>
         <w:rPr>
           <w:rFonts w:ascii="Times New Roman" w:hAnsi="Times New Roman" w:cs="Times New Roman"/>
           <w:b/>
@@ -64,6 +118,8 @@
         </w:rPr>
         <w:t>Security Selection</w:t>
       </w:r>
+      <w:bookmarkStart w:id="0" w:name="_GoBack"/>
+      <w:bookmarkEnd w:id="0"/>
     </w:p>
     <w:p>
       <w:pPr>
@@ -428,6 +484,32 @@
           <w:szCs w:val="24"/>
         </w:rPr>
       </w:pPr>
+      <w:r>
+        <w:rPr>
+          <w:rFonts w:ascii="Times New Roman" w:hAnsi="Times New Roman" w:cs="Times New Roman"/>
+          <w:sz w:val="24"/>
+          <w:szCs w:val="24"/>
+        </w:rPr>
+        <w:t>We filter the assets by 1) currencies, 2) price level (exclude penny stocks) 3) volatility (exclude securities that have annualized volatilities in the top 20% of the pool of assets). After the filtering process, we deleted securities that were still missing too much data. Then we calculated annualized returns and volatilities for clustering. We clustered both the equities and ETFs into 5 clusters. From there, we try to diversify across different sectors and currencies for stocks, and holdings (</w:t>
+      </w:r>
+      <w:proofErr w:type="spellStart"/>
+      <w:r>
+        <w:rPr>
+          <w:rFonts w:ascii="Times New Roman" w:hAnsi="Times New Roman" w:cs="Times New Roman"/>
+          <w:sz w:val="24"/>
+          <w:szCs w:val="24"/>
+        </w:rPr>
+        <w:t>eg.</w:t>
+      </w:r>
+      <w:proofErr w:type="spellEnd"/>
+      <w:r>
+        <w:rPr>
+          <w:rFonts w:ascii="Times New Roman" w:hAnsi="Times New Roman" w:cs="Times New Roman"/>
+          <w:sz w:val="24"/>
+          <w:szCs w:val="24"/>
+        </w:rPr>
+        <w:t xml:space="preserve"> Energy, technology, real estates, industrials, etc.) for ETFs</w:t>
+      </w:r>
     </w:p>
     <w:p>
       <w:pPr>
@@ -562,7 +644,25 @@
           <w:sz w:val="24"/>
           <w:szCs w:val="24"/>
         </w:rPr>
-        <w:t>Initial Wealth, W(0): 200,000 CAD</w:t>
+        <w:t xml:space="preserve">Initial Wealth, </w:t>
+      </w:r>
+      <w:proofErr w:type="gramStart"/>
+      <w:r>
+        <w:rPr>
+          <w:rFonts w:ascii="Times New Roman" w:hAnsi="Times New Roman" w:cs="Times New Roman"/>
+          <w:sz w:val="24"/>
+          <w:szCs w:val="24"/>
+        </w:rPr>
+        <w:t>W(</w:t>
+      </w:r>
+      <w:proofErr w:type="gramEnd"/>
+      <w:r>
+        <w:rPr>
+          <w:rFonts w:ascii="Times New Roman" w:hAnsi="Times New Roman" w:cs="Times New Roman"/>
+          <w:sz w:val="24"/>
+          <w:szCs w:val="24"/>
+        </w:rPr>
+        <w:t>0): 200,000 CAD</w:t>
       </w:r>
     </w:p>
     <w:p>
@@ -808,13 +908,23 @@
           <w:szCs w:val="24"/>
         </w:rPr>
       </w:pPr>
-      <w:r>
-        <w:rPr>
-          <w:rFonts w:ascii="Times New Roman" w:hAnsi="Times New Roman" w:cs="Times New Roman"/>
-          <w:sz w:val="24"/>
-          <w:szCs w:val="24"/>
-        </w:rPr>
-        <w:t>Backtesting this portfolio construction method provided consistent result with the portfolio realized return outperforming the predicted one and realized volatility remaining within reasonable bounds from the optimized one.</w:t>
+      <w:proofErr w:type="spellStart"/>
+      <w:r>
+        <w:rPr>
+          <w:rFonts w:ascii="Times New Roman" w:hAnsi="Times New Roman" w:cs="Times New Roman"/>
+          <w:sz w:val="24"/>
+          <w:szCs w:val="24"/>
+        </w:rPr>
+        <w:t>Backtesting</w:t>
+      </w:r>
+      <w:proofErr w:type="spellEnd"/>
+      <w:r>
+        <w:rPr>
+          <w:rFonts w:ascii="Times New Roman" w:hAnsi="Times New Roman" w:cs="Times New Roman"/>
+          <w:sz w:val="24"/>
+          <w:szCs w:val="24"/>
+        </w:rPr>
+        <w:t xml:space="preserve"> this portfolio construction method provided consistent result with the portfolio realized return outperforming the predicted one and realized volatility remaining within reasonable bounds from the optimized one.</w:t>
       </w:r>
     </w:p>
     <w:tbl>
@@ -2149,35 +2259,1571 @@
       <w:pPr>
         <w:rPr>
           <w:rFonts w:ascii="Times New Roman" w:hAnsi="Times New Roman" w:cs="Times New Roman"/>
-          <w:sz w:val="24"/>
-          <w:szCs w:val="24"/>
-        </w:rPr>
-      </w:pPr>
-      <w:r>
-        <w:rPr>
-          <w:rFonts w:ascii="Times New Roman" w:hAnsi="Times New Roman" w:cs="Times New Roman"/>
-          <w:sz w:val="24"/>
-          <w:szCs w:val="24"/>
-        </w:rPr>
-        <w:t xml:space="preserve"> </w:t>
-      </w:r>
-    </w:p>
-    <w:p>
-      <w:pPr>
-        <w:rPr>
-          <w:rFonts w:ascii="Times New Roman" w:hAnsi="Times New Roman" w:cs="Times New Roman"/>
-          <w:sz w:val="24"/>
-          <w:szCs w:val="24"/>
-        </w:rPr>
-      </w:pPr>
-      <w:r>
-        <w:rPr>
-          <w:rFonts w:ascii="Times New Roman" w:hAnsi="Times New Roman" w:cs="Times New Roman"/>
+          <w:b/>
+          <w:sz w:val="24"/>
+          <w:szCs w:val="24"/>
+        </w:rPr>
+      </w:pPr>
+      <w:r>
+        <w:rPr>
+          <w:rFonts w:ascii="Times New Roman" w:hAnsi="Times New Roman" w:cs="Times New Roman"/>
+          <w:b/>
+          <w:sz w:val="24"/>
+          <w:szCs w:val="24"/>
+        </w:rPr>
+        <w:t>Risk Factors for different asset classes</w:t>
+      </w:r>
+    </w:p>
+    <w:p>
+      <w:pPr>
+        <w:rPr>
+          <w:rFonts w:ascii="Times New Roman" w:hAnsi="Times New Roman" w:cs="Times New Roman"/>
+          <w:sz w:val="24"/>
+          <w:szCs w:val="24"/>
+        </w:rPr>
+      </w:pPr>
+    </w:p>
+    <w:p>
+      <w:pPr>
+        <w:rPr>
+          <w:rFonts w:ascii="Times New Roman" w:hAnsi="Times New Roman" w:cs="Times New Roman"/>
+          <w:b/>
+          <w:sz w:val="24"/>
+          <w:szCs w:val="24"/>
+        </w:rPr>
+      </w:pPr>
+      <w:r>
+        <w:rPr>
+          <w:rFonts w:ascii="Times New Roman" w:hAnsi="Times New Roman" w:cs="Times New Roman"/>
+          <w:sz w:val="24"/>
+          <w:szCs w:val="24"/>
+        </w:rPr>
+        <w:t xml:space="preserve">We selected our equity universe to consist equities in different countries including CAD, AUD, EUR, JPY, USD. For each country’s equity, we are using </w:t>
+      </w:r>
+      <w:proofErr w:type="spellStart"/>
+      <w:r>
+        <w:rPr>
+          <w:rFonts w:ascii="Times New Roman" w:hAnsi="Times New Roman" w:cs="Times New Roman"/>
+          <w:sz w:val="24"/>
+          <w:szCs w:val="24"/>
+        </w:rPr>
+        <w:t>Fama</w:t>
+      </w:r>
+      <w:proofErr w:type="spellEnd"/>
+      <w:r>
+        <w:rPr>
+          <w:rFonts w:ascii="Times New Roman" w:hAnsi="Times New Roman" w:cs="Times New Roman"/>
+          <w:sz w:val="24"/>
+          <w:szCs w:val="24"/>
+        </w:rPr>
+        <w:t xml:space="preserve">-French 5 factors issued in each country and the </w:t>
+      </w:r>
+      <w:proofErr w:type="spellStart"/>
+      <w:r>
+        <w:rPr>
+          <w:rFonts w:ascii="Times New Roman" w:hAnsi="Times New Roman" w:cs="Times New Roman"/>
+          <w:sz w:val="24"/>
+          <w:szCs w:val="24"/>
+        </w:rPr>
+        <w:t>fx</w:t>
+      </w:r>
+      <w:proofErr w:type="spellEnd"/>
+      <w:r>
+        <w:rPr>
+          <w:rFonts w:ascii="Times New Roman" w:hAnsi="Times New Roman" w:cs="Times New Roman"/>
+          <w:sz w:val="24"/>
+          <w:szCs w:val="24"/>
+        </w:rPr>
+        <w:t xml:space="preserve"> exchange rate between </w:t>
+      </w:r>
+      <w:proofErr w:type="gramStart"/>
+      <w:r>
+        <w:rPr>
+          <w:rFonts w:ascii="Times New Roman" w:hAnsi="Times New Roman" w:cs="Times New Roman"/>
+          <w:sz w:val="24"/>
+          <w:szCs w:val="24"/>
+        </w:rPr>
+        <w:t>it’s</w:t>
+      </w:r>
+      <w:proofErr w:type="gramEnd"/>
+      <w:r>
+        <w:rPr>
+          <w:rFonts w:ascii="Times New Roman" w:hAnsi="Times New Roman" w:cs="Times New Roman"/>
+          <w:sz w:val="24"/>
+          <w:szCs w:val="24"/>
+        </w:rPr>
+        <w:t xml:space="preserve"> currency and USD as the risk factor. For </w:t>
+      </w:r>
+      <w:proofErr w:type="spellStart"/>
+      <w:proofErr w:type="gramStart"/>
+      <w:r>
+        <w:rPr>
+          <w:rFonts w:ascii="Times New Roman" w:hAnsi="Times New Roman" w:cs="Times New Roman"/>
+          <w:sz w:val="24"/>
+          <w:szCs w:val="24"/>
+        </w:rPr>
+        <w:t>ETF:fixed</w:t>
+      </w:r>
+      <w:proofErr w:type="spellEnd"/>
+      <w:proofErr w:type="gramEnd"/>
+      <w:r>
+        <w:rPr>
+          <w:rFonts w:ascii="Times New Roman" w:hAnsi="Times New Roman" w:cs="Times New Roman"/>
+          <w:sz w:val="24"/>
+          <w:szCs w:val="24"/>
+        </w:rPr>
+        <w:t xml:space="preserve"> income and the index of Dow Jones average industry index we are choosing the following factors:</w:t>
+      </w:r>
+    </w:p>
+    <w:tbl>
+      <w:tblPr>
+        <w:tblStyle w:val="TableGrid"/>
+        <w:tblW w:w="0" w:type="auto"/>
+        <w:jc w:val="center"/>
+        <w:tblLook w:val="04A0" w:firstRow="1" w:lastRow="0" w:firstColumn="1" w:lastColumn="0" w:noHBand="0" w:noVBand="1"/>
+      </w:tblPr>
+      <w:tblGrid>
+        <w:gridCol w:w="2112"/>
+      </w:tblGrid>
+      <w:tr>
+        <w:trPr>
+          <w:trHeight w:val="265"/>
+          <w:jc w:val="center"/>
+        </w:trPr>
+        <w:tc>
+          <w:tcPr>
+            <w:tcW w:w="2112" w:type="dxa"/>
+            <w:noWrap/>
+            <w:hideMark/>
+          </w:tcPr>
+          <w:p>
+            <w:pPr>
+              <w:rPr>
+                <w:rFonts w:ascii="Times New Roman" w:hAnsi="Times New Roman" w:cs="Times New Roman"/>
+                <w:b/>
+                <w:sz w:val="24"/>
+                <w:szCs w:val="24"/>
+              </w:rPr>
+            </w:pPr>
+            <w:r>
+              <w:rPr>
+                <w:rFonts w:ascii="Times New Roman" w:hAnsi="Times New Roman" w:cs="Times New Roman"/>
+                <w:b/>
+                <w:sz w:val="24"/>
+                <w:szCs w:val="24"/>
+              </w:rPr>
+              <w:t>ticker</w:t>
+            </w:r>
+          </w:p>
+        </w:tc>
+      </w:tr>
+      <w:tr>
+        <w:trPr>
+          <w:trHeight w:val="265"/>
+          <w:jc w:val="center"/>
+        </w:trPr>
+        <w:tc>
+          <w:tcPr>
+            <w:tcW w:w="2112" w:type="dxa"/>
+            <w:noWrap/>
+            <w:hideMark/>
+          </w:tcPr>
+          <w:p>
+            <w:pPr>
+              <w:rPr>
+                <w:rFonts w:ascii="Times New Roman" w:hAnsi="Times New Roman" w:cs="Times New Roman"/>
+                <w:sz w:val="24"/>
+                <w:szCs w:val="24"/>
+              </w:rPr>
+            </w:pPr>
+            <w:r>
+              <w:rPr>
+                <w:rFonts w:ascii="Times New Roman" w:hAnsi="Times New Roman" w:cs="Times New Roman"/>
+                <w:sz w:val="24"/>
+                <w:szCs w:val="24"/>
+              </w:rPr>
+              <w:t>SP500</w:t>
+            </w:r>
+          </w:p>
+        </w:tc>
+      </w:tr>
+      <w:tr>
+        <w:trPr>
+          <w:trHeight w:val="265"/>
+          <w:jc w:val="center"/>
+        </w:trPr>
+        <w:tc>
+          <w:tcPr>
+            <w:tcW w:w="2112" w:type="dxa"/>
+            <w:noWrap/>
+            <w:hideMark/>
+          </w:tcPr>
+          <w:p>
+            <w:pPr>
+              <w:rPr>
+                <w:rFonts w:ascii="Times New Roman" w:hAnsi="Times New Roman" w:cs="Times New Roman"/>
+                <w:sz w:val="24"/>
+                <w:szCs w:val="24"/>
+              </w:rPr>
+            </w:pPr>
+            <w:r>
+              <w:rPr>
+                <w:rFonts w:ascii="Times New Roman" w:hAnsi="Times New Roman" w:cs="Times New Roman"/>
+                <w:sz w:val="24"/>
+                <w:szCs w:val="24"/>
+              </w:rPr>
+              <w:t>US Large Cap</w:t>
+            </w:r>
+          </w:p>
+        </w:tc>
+      </w:tr>
+      <w:tr>
+        <w:trPr>
+          <w:trHeight w:val="265"/>
+          <w:jc w:val="center"/>
+        </w:trPr>
+        <w:tc>
+          <w:tcPr>
+            <w:tcW w:w="2112" w:type="dxa"/>
+            <w:noWrap/>
+            <w:hideMark/>
+          </w:tcPr>
+          <w:p>
+            <w:pPr>
+              <w:rPr>
+                <w:rFonts w:ascii="Times New Roman" w:hAnsi="Times New Roman" w:cs="Times New Roman"/>
+                <w:sz w:val="24"/>
+                <w:szCs w:val="24"/>
+              </w:rPr>
+            </w:pPr>
+            <w:r>
+              <w:rPr>
+                <w:rFonts w:ascii="Times New Roman" w:hAnsi="Times New Roman" w:cs="Times New Roman"/>
+                <w:sz w:val="24"/>
+                <w:szCs w:val="24"/>
+              </w:rPr>
+              <w:t>US Small Cap</w:t>
+            </w:r>
+          </w:p>
+        </w:tc>
+      </w:tr>
+      <w:tr>
+        <w:trPr>
+          <w:trHeight w:val="265"/>
+          <w:jc w:val="center"/>
+        </w:trPr>
+        <w:tc>
+          <w:tcPr>
+            <w:tcW w:w="2112" w:type="dxa"/>
+            <w:noWrap/>
+            <w:hideMark/>
+          </w:tcPr>
+          <w:p>
+            <w:pPr>
+              <w:rPr>
+                <w:rFonts w:ascii="Times New Roman" w:hAnsi="Times New Roman" w:cs="Times New Roman"/>
+                <w:sz w:val="24"/>
+                <w:szCs w:val="24"/>
+              </w:rPr>
+            </w:pPr>
+            <w:r>
+              <w:rPr>
+                <w:rFonts w:ascii="Times New Roman" w:hAnsi="Times New Roman" w:cs="Times New Roman"/>
+                <w:sz w:val="24"/>
+                <w:szCs w:val="24"/>
+              </w:rPr>
+              <w:t>US Mid Cap</w:t>
+            </w:r>
+          </w:p>
+        </w:tc>
+      </w:tr>
+      <w:tr>
+        <w:trPr>
+          <w:trHeight w:val="265"/>
+          <w:jc w:val="center"/>
+        </w:trPr>
+        <w:tc>
+          <w:tcPr>
+            <w:tcW w:w="2112" w:type="dxa"/>
+            <w:noWrap/>
+            <w:hideMark/>
+          </w:tcPr>
+          <w:p>
+            <w:pPr>
+              <w:rPr>
+                <w:rFonts w:ascii="Times New Roman" w:hAnsi="Times New Roman" w:cs="Times New Roman"/>
+                <w:sz w:val="24"/>
+                <w:szCs w:val="24"/>
+              </w:rPr>
+            </w:pPr>
+            <w:r>
+              <w:rPr>
+                <w:rFonts w:ascii="Times New Roman" w:hAnsi="Times New Roman" w:cs="Times New Roman"/>
+                <w:sz w:val="24"/>
+                <w:szCs w:val="24"/>
+              </w:rPr>
+              <w:t>TSX</w:t>
+            </w:r>
+          </w:p>
+        </w:tc>
+      </w:tr>
+      <w:tr>
+        <w:trPr>
+          <w:trHeight w:val="265"/>
+          <w:jc w:val="center"/>
+        </w:trPr>
+        <w:tc>
+          <w:tcPr>
+            <w:tcW w:w="2112" w:type="dxa"/>
+            <w:noWrap/>
+            <w:hideMark/>
+          </w:tcPr>
+          <w:p>
+            <w:pPr>
+              <w:rPr>
+                <w:rFonts w:ascii="Times New Roman" w:hAnsi="Times New Roman" w:cs="Times New Roman"/>
+                <w:sz w:val="24"/>
+                <w:szCs w:val="24"/>
+              </w:rPr>
+            </w:pPr>
+            <w:r>
+              <w:rPr>
+                <w:rFonts w:ascii="Times New Roman" w:hAnsi="Times New Roman" w:cs="Times New Roman"/>
+                <w:sz w:val="24"/>
+                <w:szCs w:val="24"/>
+              </w:rPr>
+              <w:t>Europe</w:t>
+            </w:r>
+          </w:p>
+        </w:tc>
+      </w:tr>
+      <w:tr>
+        <w:trPr>
+          <w:trHeight w:val="265"/>
+          <w:jc w:val="center"/>
+        </w:trPr>
+        <w:tc>
+          <w:tcPr>
+            <w:tcW w:w="2112" w:type="dxa"/>
+            <w:noWrap/>
+            <w:hideMark/>
+          </w:tcPr>
+          <w:p>
+            <w:pPr>
+              <w:rPr>
+                <w:rFonts w:ascii="Times New Roman" w:hAnsi="Times New Roman" w:cs="Times New Roman"/>
+                <w:sz w:val="24"/>
+                <w:szCs w:val="24"/>
+              </w:rPr>
+            </w:pPr>
+            <w:r>
+              <w:rPr>
+                <w:rFonts w:ascii="Times New Roman" w:hAnsi="Times New Roman" w:cs="Times New Roman"/>
+                <w:sz w:val="24"/>
+                <w:szCs w:val="24"/>
+              </w:rPr>
+              <w:t>EM</w:t>
+            </w:r>
+          </w:p>
+        </w:tc>
+      </w:tr>
+      <w:tr>
+        <w:trPr>
+          <w:trHeight w:val="265"/>
+          <w:jc w:val="center"/>
+        </w:trPr>
+        <w:tc>
+          <w:tcPr>
+            <w:tcW w:w="2112" w:type="dxa"/>
+            <w:noWrap/>
+            <w:hideMark/>
+          </w:tcPr>
+          <w:p>
+            <w:pPr>
+              <w:rPr>
+                <w:rFonts w:ascii="Times New Roman" w:hAnsi="Times New Roman" w:cs="Times New Roman"/>
+                <w:sz w:val="24"/>
+                <w:szCs w:val="24"/>
+              </w:rPr>
+            </w:pPr>
+            <w:r>
+              <w:rPr>
+                <w:rFonts w:ascii="Times New Roman" w:hAnsi="Times New Roman" w:cs="Times New Roman"/>
+                <w:sz w:val="24"/>
+                <w:szCs w:val="24"/>
+              </w:rPr>
+              <w:t>US/CAD</w:t>
+            </w:r>
+          </w:p>
+        </w:tc>
+      </w:tr>
+      <w:tr>
+        <w:trPr>
+          <w:trHeight w:val="265"/>
+          <w:jc w:val="center"/>
+        </w:trPr>
+        <w:tc>
+          <w:tcPr>
+            <w:tcW w:w="2112" w:type="dxa"/>
+            <w:noWrap/>
+            <w:hideMark/>
+          </w:tcPr>
+          <w:p>
+            <w:pPr>
+              <w:rPr>
+                <w:rFonts w:ascii="Times New Roman" w:hAnsi="Times New Roman" w:cs="Times New Roman"/>
+                <w:sz w:val="24"/>
+                <w:szCs w:val="24"/>
+              </w:rPr>
+            </w:pPr>
+            <w:r>
+              <w:rPr>
+                <w:rFonts w:ascii="Times New Roman" w:hAnsi="Times New Roman" w:cs="Times New Roman"/>
+                <w:sz w:val="24"/>
+                <w:szCs w:val="24"/>
+              </w:rPr>
+              <w:t>US Treasury</w:t>
+            </w:r>
+          </w:p>
+        </w:tc>
+      </w:tr>
+      <w:tr>
+        <w:trPr>
+          <w:trHeight w:val="265"/>
+          <w:jc w:val="center"/>
+        </w:trPr>
+        <w:tc>
+          <w:tcPr>
+            <w:tcW w:w="2112" w:type="dxa"/>
+            <w:noWrap/>
+            <w:hideMark/>
+          </w:tcPr>
+          <w:p>
+            <w:pPr>
+              <w:rPr>
+                <w:rFonts w:ascii="Times New Roman" w:hAnsi="Times New Roman" w:cs="Times New Roman"/>
+                <w:sz w:val="24"/>
+                <w:szCs w:val="24"/>
+              </w:rPr>
+            </w:pPr>
+            <w:r>
+              <w:rPr>
+                <w:rFonts w:ascii="Times New Roman" w:hAnsi="Times New Roman" w:cs="Times New Roman"/>
+                <w:sz w:val="24"/>
+                <w:szCs w:val="24"/>
+              </w:rPr>
+              <w:t>US Corp High Yield</w:t>
+            </w:r>
+          </w:p>
+        </w:tc>
+      </w:tr>
+      <w:tr>
+        <w:trPr>
+          <w:trHeight w:val="265"/>
+          <w:jc w:val="center"/>
+        </w:trPr>
+        <w:tc>
+          <w:tcPr>
+            <w:tcW w:w="2112" w:type="dxa"/>
+            <w:noWrap/>
+            <w:hideMark/>
+          </w:tcPr>
+          <w:p>
+            <w:pPr>
+              <w:rPr>
+                <w:rFonts w:ascii="Times New Roman" w:hAnsi="Times New Roman" w:cs="Times New Roman"/>
+                <w:sz w:val="24"/>
+                <w:szCs w:val="24"/>
+              </w:rPr>
+            </w:pPr>
+            <w:r>
+              <w:rPr>
+                <w:rFonts w:ascii="Times New Roman" w:hAnsi="Times New Roman" w:cs="Times New Roman"/>
+                <w:sz w:val="24"/>
+                <w:szCs w:val="24"/>
+              </w:rPr>
+              <w:t xml:space="preserve">US IG 5-10 </w:t>
+            </w:r>
+            <w:proofErr w:type="spellStart"/>
+            <w:r>
+              <w:rPr>
+                <w:rFonts w:ascii="Times New Roman" w:hAnsi="Times New Roman" w:cs="Times New Roman"/>
+                <w:sz w:val="24"/>
+                <w:szCs w:val="24"/>
+              </w:rPr>
+              <w:t>yr</w:t>
+            </w:r>
+            <w:proofErr w:type="spellEnd"/>
+          </w:p>
+        </w:tc>
+      </w:tr>
+      <w:tr>
+        <w:trPr>
+          <w:trHeight w:val="265"/>
+          <w:jc w:val="center"/>
+        </w:trPr>
+        <w:tc>
+          <w:tcPr>
+            <w:tcW w:w="2112" w:type="dxa"/>
+            <w:noWrap/>
+            <w:hideMark/>
+          </w:tcPr>
+          <w:p>
+            <w:pPr>
+              <w:rPr>
+                <w:rFonts w:ascii="Times New Roman" w:hAnsi="Times New Roman" w:cs="Times New Roman"/>
+                <w:sz w:val="24"/>
+                <w:szCs w:val="24"/>
+              </w:rPr>
+            </w:pPr>
+            <w:r>
+              <w:rPr>
+                <w:rFonts w:ascii="Times New Roman" w:hAnsi="Times New Roman" w:cs="Times New Roman"/>
+                <w:sz w:val="24"/>
+                <w:szCs w:val="24"/>
+              </w:rPr>
+              <w:t>CGOV 10y</w:t>
+            </w:r>
+          </w:p>
+        </w:tc>
+      </w:tr>
+      <w:tr>
+        <w:trPr>
+          <w:trHeight w:val="265"/>
+          <w:jc w:val="center"/>
+        </w:trPr>
+        <w:tc>
+          <w:tcPr>
+            <w:tcW w:w="2112" w:type="dxa"/>
+            <w:noWrap/>
+            <w:hideMark/>
+          </w:tcPr>
+          <w:p>
+            <w:pPr>
+              <w:rPr>
+                <w:rFonts w:ascii="Times New Roman" w:hAnsi="Times New Roman" w:cs="Times New Roman"/>
+                <w:sz w:val="24"/>
+                <w:szCs w:val="24"/>
+              </w:rPr>
+            </w:pPr>
+            <w:r>
+              <w:rPr>
+                <w:rFonts w:ascii="Times New Roman" w:hAnsi="Times New Roman" w:cs="Times New Roman"/>
+                <w:sz w:val="24"/>
+                <w:szCs w:val="24"/>
+              </w:rPr>
+              <w:t>CGOV 5y</w:t>
+            </w:r>
+          </w:p>
+        </w:tc>
+      </w:tr>
+      <w:tr>
+        <w:trPr>
+          <w:trHeight w:val="265"/>
+          <w:jc w:val="center"/>
+        </w:trPr>
+        <w:tc>
+          <w:tcPr>
+            <w:tcW w:w="2112" w:type="dxa"/>
+            <w:noWrap/>
+            <w:hideMark/>
+          </w:tcPr>
+          <w:p>
+            <w:pPr>
+              <w:rPr>
+                <w:rFonts w:ascii="Times New Roman" w:hAnsi="Times New Roman" w:cs="Times New Roman"/>
+                <w:sz w:val="24"/>
+                <w:szCs w:val="24"/>
+              </w:rPr>
+            </w:pPr>
+            <w:r>
+              <w:rPr>
+                <w:rFonts w:ascii="Times New Roman" w:hAnsi="Times New Roman" w:cs="Times New Roman"/>
+                <w:sz w:val="24"/>
+                <w:szCs w:val="24"/>
+              </w:rPr>
+              <w:t>CGOV 2y</w:t>
+            </w:r>
+          </w:p>
+        </w:tc>
+      </w:tr>
+      <w:tr>
+        <w:trPr>
+          <w:trHeight w:val="265"/>
+          <w:jc w:val="center"/>
+        </w:trPr>
+        <w:tc>
+          <w:tcPr>
+            <w:tcW w:w="2112" w:type="dxa"/>
+            <w:noWrap/>
+            <w:hideMark/>
+          </w:tcPr>
+          <w:p>
+            <w:pPr>
+              <w:rPr>
+                <w:rFonts w:ascii="Times New Roman" w:hAnsi="Times New Roman" w:cs="Times New Roman"/>
+                <w:sz w:val="24"/>
+                <w:szCs w:val="24"/>
+              </w:rPr>
+            </w:pPr>
+            <w:r>
+              <w:rPr>
+                <w:rFonts w:ascii="Times New Roman" w:hAnsi="Times New Roman" w:cs="Times New Roman"/>
+                <w:sz w:val="24"/>
+                <w:szCs w:val="24"/>
+              </w:rPr>
+              <w:t>Gold</w:t>
+            </w:r>
+          </w:p>
+        </w:tc>
+      </w:tr>
+      <w:tr>
+        <w:trPr>
+          <w:trHeight w:val="265"/>
+          <w:jc w:val="center"/>
+        </w:trPr>
+        <w:tc>
+          <w:tcPr>
+            <w:tcW w:w="2112" w:type="dxa"/>
+            <w:noWrap/>
+            <w:hideMark/>
+          </w:tcPr>
+          <w:p>
+            <w:pPr>
+              <w:rPr>
+                <w:rFonts w:ascii="Times New Roman" w:hAnsi="Times New Roman" w:cs="Times New Roman"/>
+                <w:sz w:val="24"/>
+                <w:szCs w:val="24"/>
+              </w:rPr>
+            </w:pPr>
+            <w:r>
+              <w:rPr>
+                <w:rFonts w:ascii="Times New Roman" w:hAnsi="Times New Roman" w:cs="Times New Roman"/>
+                <w:sz w:val="24"/>
+                <w:szCs w:val="24"/>
+              </w:rPr>
+              <w:t>Crude Oil</w:t>
+            </w:r>
+          </w:p>
+        </w:tc>
+      </w:tr>
+      <w:tr>
+        <w:trPr>
+          <w:trHeight w:val="265"/>
+          <w:jc w:val="center"/>
+        </w:trPr>
+        <w:tc>
+          <w:tcPr>
+            <w:tcW w:w="2112" w:type="dxa"/>
+            <w:noWrap/>
+            <w:hideMark/>
+          </w:tcPr>
+          <w:p>
+            <w:pPr>
+              <w:rPr>
+                <w:rFonts w:ascii="Times New Roman" w:hAnsi="Times New Roman" w:cs="Times New Roman"/>
+                <w:sz w:val="24"/>
+                <w:szCs w:val="24"/>
+              </w:rPr>
+            </w:pPr>
+            <w:r>
+              <w:rPr>
+                <w:rFonts w:ascii="Times New Roman" w:hAnsi="Times New Roman" w:cs="Times New Roman"/>
+                <w:sz w:val="24"/>
+                <w:szCs w:val="24"/>
+              </w:rPr>
+              <w:t>US Real Estate</w:t>
+            </w:r>
+          </w:p>
+        </w:tc>
+      </w:tr>
+      <w:tr>
+        <w:trPr>
+          <w:trHeight w:val="265"/>
+          <w:jc w:val="center"/>
+        </w:trPr>
+        <w:tc>
+          <w:tcPr>
+            <w:tcW w:w="2112" w:type="dxa"/>
+            <w:noWrap/>
+            <w:hideMark/>
+          </w:tcPr>
+          <w:p>
+            <w:pPr>
+              <w:rPr>
+                <w:rFonts w:ascii="Times New Roman" w:hAnsi="Times New Roman" w:cs="Times New Roman"/>
+                <w:sz w:val="24"/>
+                <w:szCs w:val="24"/>
+              </w:rPr>
+            </w:pPr>
+            <w:r>
+              <w:rPr>
+                <w:rFonts w:ascii="Times New Roman" w:hAnsi="Times New Roman" w:cs="Times New Roman"/>
+                <w:sz w:val="24"/>
+                <w:szCs w:val="24"/>
+              </w:rPr>
+              <w:t>CAN Real Estate</w:t>
+            </w:r>
+          </w:p>
+        </w:tc>
+      </w:tr>
+      <w:tr>
+        <w:trPr>
+          <w:trHeight w:val="265"/>
+          <w:jc w:val="center"/>
+        </w:trPr>
+        <w:tc>
+          <w:tcPr>
+            <w:tcW w:w="2112" w:type="dxa"/>
+            <w:noWrap/>
+            <w:hideMark/>
+          </w:tcPr>
+          <w:p>
+            <w:pPr>
+              <w:rPr>
+                <w:rFonts w:ascii="Times New Roman" w:hAnsi="Times New Roman" w:cs="Times New Roman"/>
+                <w:sz w:val="24"/>
+                <w:szCs w:val="24"/>
+              </w:rPr>
+            </w:pPr>
+            <w:r>
+              <w:rPr>
+                <w:rFonts w:ascii="Times New Roman" w:hAnsi="Times New Roman" w:cs="Times New Roman"/>
+                <w:sz w:val="24"/>
+                <w:szCs w:val="24"/>
+              </w:rPr>
+              <w:t>Toronto Real Estate</w:t>
+            </w:r>
+          </w:p>
+        </w:tc>
+      </w:tr>
+      <w:tr>
+        <w:trPr>
+          <w:trHeight w:val="265"/>
+          <w:jc w:val="center"/>
+        </w:trPr>
+        <w:tc>
+          <w:tcPr>
+            <w:tcW w:w="2112" w:type="dxa"/>
+            <w:noWrap/>
+            <w:hideMark/>
+          </w:tcPr>
+          <w:p>
+            <w:pPr>
+              <w:rPr>
+                <w:rFonts w:ascii="Times New Roman" w:hAnsi="Times New Roman" w:cs="Times New Roman"/>
+                <w:sz w:val="24"/>
+                <w:szCs w:val="24"/>
+              </w:rPr>
+            </w:pPr>
+            <w:r>
+              <w:rPr>
+                <w:rFonts w:ascii="Times New Roman" w:hAnsi="Times New Roman" w:cs="Times New Roman"/>
+                <w:sz w:val="24"/>
+                <w:szCs w:val="24"/>
+              </w:rPr>
+              <w:t>VIX</w:t>
+            </w:r>
+          </w:p>
+        </w:tc>
+      </w:tr>
+    </w:tbl>
+    <w:p>
+      <w:pPr>
+        <w:rPr>
+          <w:rFonts w:ascii="Times New Roman" w:hAnsi="Times New Roman" w:cs="Times New Roman"/>
+          <w:sz w:val="24"/>
+          <w:szCs w:val="24"/>
+        </w:rPr>
+      </w:pPr>
+    </w:p>
+    <w:p>
+      <w:pPr>
+        <w:rPr>
+          <w:rFonts w:ascii="Times New Roman" w:hAnsi="Times New Roman" w:cs="Times New Roman"/>
+          <w:b/>
+          <w:sz w:val="24"/>
+          <w:szCs w:val="24"/>
+        </w:rPr>
+      </w:pPr>
+      <w:r>
+        <w:rPr>
+          <w:rFonts w:ascii="Times New Roman" w:hAnsi="Times New Roman" w:cs="Times New Roman"/>
+          <w:sz w:val="24"/>
+          <w:szCs w:val="24"/>
+        </w:rPr>
+        <w:t xml:space="preserve">Then for implied volatility, we are using 5 US </w:t>
+      </w:r>
+      <w:proofErr w:type="spellStart"/>
+      <w:r>
+        <w:rPr>
+          <w:rFonts w:ascii="Times New Roman" w:hAnsi="Times New Roman" w:cs="Times New Roman"/>
+          <w:sz w:val="24"/>
+          <w:szCs w:val="24"/>
+        </w:rPr>
+        <w:t>Fama</w:t>
+      </w:r>
+      <w:proofErr w:type="spellEnd"/>
+      <w:r>
+        <w:rPr>
+          <w:rFonts w:ascii="Times New Roman" w:hAnsi="Times New Roman" w:cs="Times New Roman"/>
+          <w:sz w:val="24"/>
+          <w:szCs w:val="24"/>
+        </w:rPr>
+        <w:t>-French 5 factor model and VIX as the risk factors.</w:t>
+      </w:r>
+    </w:p>
+    <w:p>
+      <w:pPr>
+        <w:rPr>
+          <w:rFonts w:ascii="Times New Roman" w:hAnsi="Times New Roman" w:cs="Times New Roman"/>
+          <w:b/>
+          <w:sz w:val="24"/>
+          <w:szCs w:val="24"/>
+        </w:rPr>
+      </w:pPr>
+      <w:proofErr w:type="spellStart"/>
+      <w:r>
+        <w:rPr>
+          <w:rFonts w:ascii="Times New Roman" w:hAnsi="Times New Roman" w:cs="Times New Roman"/>
+          <w:b/>
+          <w:sz w:val="24"/>
+          <w:szCs w:val="24"/>
+        </w:rPr>
+        <w:t>Backtesting</w:t>
+      </w:r>
+      <w:proofErr w:type="spellEnd"/>
+    </w:p>
+    <w:p>
+      <w:pPr>
+        <w:rPr>
+          <w:rFonts w:ascii="Times New Roman" w:hAnsi="Times New Roman" w:cs="Times New Roman"/>
+          <w:sz w:val="24"/>
+          <w:szCs w:val="24"/>
+        </w:rPr>
+      </w:pPr>
+      <w:r>
+        <w:rPr>
+          <w:rFonts w:ascii="Times New Roman" w:hAnsi="Times New Roman" w:cs="Times New Roman"/>
+          <w:sz w:val="24"/>
+          <w:szCs w:val="24"/>
+        </w:rPr>
+        <w:t>Here we showed the prediction power on 90 days return based on 5 year’s historical data.</w:t>
+      </w:r>
+    </w:p>
+    <w:p>
+      <w:pPr>
+        <w:rPr>
+          <w:rFonts w:ascii="Times New Roman" w:hAnsi="Times New Roman" w:cs="Times New Roman"/>
+          <w:sz w:val="24"/>
+          <w:szCs w:val="24"/>
+        </w:rPr>
+      </w:pPr>
+    </w:p>
+    <w:p>
+      <w:pPr>
+        <w:rPr>
+          <w:rFonts w:ascii="Times New Roman" w:hAnsi="Times New Roman" w:cs="Times New Roman"/>
+          <w:b/>
+          <w:sz w:val="24"/>
+          <w:szCs w:val="24"/>
+        </w:rPr>
+      </w:pPr>
+      <w:r>
+        <w:rPr>
+          <w:rFonts w:ascii="Times New Roman" w:hAnsi="Times New Roman" w:cs="Times New Roman"/>
+          <w:b/>
+          <w:sz w:val="24"/>
+          <w:szCs w:val="24"/>
+        </w:rPr>
+        <w:br/>
+      </w:r>
+    </w:p>
+    <w:p>
+      <w:pPr>
+        <w:rPr>
+          <w:rFonts w:ascii="Times New Roman" w:hAnsi="Times New Roman" w:cs="Times New Roman"/>
+          <w:b/>
+          <w:sz w:val="24"/>
+          <w:szCs w:val="24"/>
+        </w:rPr>
+      </w:pPr>
+      <w:r>
+        <w:rPr>
+          <w:rFonts w:ascii="Times New Roman" w:hAnsi="Times New Roman" w:cs="Times New Roman"/>
+          <w:b/>
+          <w:sz w:val="24"/>
+          <w:szCs w:val="24"/>
+        </w:rPr>
+        <w:lastRenderedPageBreak/>
+        <w:t>ETF: fixed income</w:t>
+      </w:r>
+    </w:p>
+    <w:p>
+      <w:pPr>
+        <w:rPr>
+          <w:rFonts w:ascii="Times New Roman" w:hAnsi="Times New Roman" w:cs="Times New Roman"/>
+          <w:sz w:val="24"/>
+          <w:szCs w:val="24"/>
+        </w:rPr>
+      </w:pPr>
+      <w:r>
+        <w:rPr>
+          <w:rFonts w:ascii="Times New Roman" w:hAnsi="Times New Roman" w:cs="Times New Roman"/>
+          <w:noProof/>
+          <w:sz w:val="24"/>
+          <w:szCs w:val="24"/>
+        </w:rPr>
+        <w:drawing>
+          <wp:inline distT="0" distB="0" distL="0" distR="0" wp14:anchorId="2FC11B98" wp14:editId="0F7DB24D">
+            <wp:extent cx="3107903" cy="2101679"/>
+            <wp:effectExtent l="0" t="0" r="0" b="0"/>
+            <wp:docPr id="8" name="图片 2" descr="C:\Users\Administrator\AppData\Local\Microsoft\Windows\INetCache\Content.Word\HBD_TO.PNG"/>
+            <wp:cNvGraphicFramePr>
+              <a:graphicFrameLocks xmlns:a="http://schemas.openxmlformats.org/drawingml/2006/main" noChangeAspect="1"/>
+            </wp:cNvGraphicFramePr>
+            <a:graphic xmlns:a="http://schemas.openxmlformats.org/drawingml/2006/main">
+              <a:graphicData uri="http://schemas.openxmlformats.org/drawingml/2006/picture">
+                <pic:pic xmlns:pic="http://schemas.openxmlformats.org/drawingml/2006/picture">
+                  <pic:nvPicPr>
+                    <pic:cNvPr id="0" name="Picture 31" descr="C:\Users\Administrator\AppData\Local\Microsoft\Windows\INetCache\Content.Word\HBD_TO.PNG"/>
+                    <pic:cNvPicPr>
+                      <a:picLocks noChangeAspect="1" noChangeArrowheads="1"/>
+                    </pic:cNvPicPr>
+                  </pic:nvPicPr>
+                  <pic:blipFill>
+                    <a:blip r:embed="rId9">
+                      <a:extLst>
+                        <a:ext uri="{28A0092B-C50C-407E-A947-70E740481C1C}">
+                          <a14:useLocalDpi xmlns:a14="http://schemas.microsoft.com/office/drawing/2010/main" val="0"/>
+                        </a:ext>
+                      </a:extLst>
+                    </a:blip>
+                    <a:srcRect/>
+                    <a:stretch>
+                      <a:fillRect/>
+                    </a:stretch>
+                  </pic:blipFill>
+                  <pic:spPr bwMode="auto">
+                    <a:xfrm>
+                      <a:off x="0" y="0"/>
+                      <a:ext cx="3155514" cy="2133875"/>
+                    </a:xfrm>
+                    <a:prstGeom prst="rect">
+                      <a:avLst/>
+                    </a:prstGeom>
+                    <a:noFill/>
+                    <a:ln>
+                      <a:noFill/>
+                    </a:ln>
+                  </pic:spPr>
+                </pic:pic>
+              </a:graphicData>
+            </a:graphic>
+          </wp:inline>
+        </w:drawing>
+      </w:r>
+    </w:p>
+    <w:p>
+      <w:pPr>
+        <w:rPr>
+          <w:rFonts w:ascii="Times New Roman" w:hAnsi="Times New Roman" w:cs="Times New Roman"/>
+          <w:b/>
+          <w:sz w:val="24"/>
+          <w:szCs w:val="24"/>
+        </w:rPr>
+      </w:pPr>
+      <w:r>
+        <w:rPr>
+          <w:rFonts w:ascii="Times New Roman" w:hAnsi="Times New Roman" w:cs="Times New Roman"/>
+          <w:b/>
+          <w:sz w:val="24"/>
+          <w:szCs w:val="24"/>
+        </w:rPr>
+        <w:t xml:space="preserve">Index:  </w:t>
+      </w:r>
+    </w:p>
+    <w:p>
+      <w:pPr>
+        <w:rPr>
+          <w:rFonts w:ascii="Times New Roman" w:hAnsi="Times New Roman" w:cs="Times New Roman"/>
+          <w:sz w:val="24"/>
+          <w:szCs w:val="24"/>
+        </w:rPr>
+      </w:pPr>
+      <w:r>
+        <w:rPr>
+          <w:rFonts w:ascii="Times New Roman" w:hAnsi="Times New Roman" w:cs="Times New Roman"/>
+          <w:noProof/>
+          <w:sz w:val="24"/>
+          <w:szCs w:val="24"/>
+        </w:rPr>
+        <w:drawing>
+          <wp:inline distT="0" distB="0" distL="0" distR="0" wp14:anchorId="6187986A" wp14:editId="3736F827">
+            <wp:extent cx="3202729" cy="2167075"/>
+            <wp:effectExtent l="0" t="0" r="0" b="0"/>
+            <wp:docPr id="14" name="Picture 14" descr="DJI"/>
+            <wp:cNvGraphicFramePr>
+              <a:graphicFrameLocks xmlns:a="http://schemas.openxmlformats.org/drawingml/2006/main" noChangeAspect="1"/>
+            </wp:cNvGraphicFramePr>
+            <a:graphic xmlns:a="http://schemas.openxmlformats.org/drawingml/2006/main">
+              <a:graphicData uri="http://schemas.openxmlformats.org/drawingml/2006/picture">
+                <pic:pic xmlns:pic="http://schemas.openxmlformats.org/drawingml/2006/picture">
+                  <pic:nvPicPr>
+                    <pic:cNvPr id="0" name="Picture 1" descr="DJI"/>
+                    <pic:cNvPicPr>
+                      <a:picLocks noChangeAspect="1" noChangeArrowheads="1"/>
+                    </pic:cNvPicPr>
+                  </pic:nvPicPr>
+                  <pic:blipFill>
+                    <a:blip r:embed="rId10">
+                      <a:extLst>
+                        <a:ext uri="{28A0092B-C50C-407E-A947-70E740481C1C}">
+                          <a14:useLocalDpi xmlns:a14="http://schemas.microsoft.com/office/drawing/2010/main" val="0"/>
+                        </a:ext>
+                      </a:extLst>
+                    </a:blip>
+                    <a:srcRect/>
+                    <a:stretch>
+                      <a:fillRect/>
+                    </a:stretch>
+                  </pic:blipFill>
+                  <pic:spPr bwMode="auto">
+                    <a:xfrm>
+                      <a:off x="0" y="0"/>
+                      <a:ext cx="3209056" cy="2171356"/>
+                    </a:xfrm>
+                    <a:prstGeom prst="rect">
+                      <a:avLst/>
+                    </a:prstGeom>
+                    <a:noFill/>
+                    <a:ln>
+                      <a:noFill/>
+                    </a:ln>
+                  </pic:spPr>
+                </pic:pic>
+              </a:graphicData>
+            </a:graphic>
+          </wp:inline>
+        </w:drawing>
+      </w:r>
+    </w:p>
+    <w:p>
+      <w:pPr>
+        <w:rPr>
+          <w:rFonts w:ascii="Times New Roman" w:hAnsi="Times New Roman" w:cs="Times New Roman"/>
+          <w:b/>
+          <w:sz w:val="24"/>
+          <w:szCs w:val="24"/>
+        </w:rPr>
+      </w:pPr>
+      <w:r>
+        <w:rPr>
+          <w:rFonts w:ascii="Times New Roman" w:hAnsi="Times New Roman" w:cs="Times New Roman"/>
+          <w:b/>
+          <w:sz w:val="24"/>
+          <w:szCs w:val="24"/>
+        </w:rPr>
+        <w:t>Implied vol:</w:t>
+      </w:r>
+    </w:p>
+    <w:p>
+      <w:pPr>
+        <w:rPr>
+          <w:rFonts w:ascii="Times New Roman" w:hAnsi="Times New Roman" w:cs="Times New Roman"/>
+          <w:b/>
+          <w:sz w:val="24"/>
+          <w:szCs w:val="24"/>
+        </w:rPr>
+      </w:pPr>
+      <w:r>
+        <w:rPr>
+          <w:rFonts w:ascii="Times New Roman" w:hAnsi="Times New Roman" w:cs="Times New Roman"/>
+          <w:noProof/>
+          <w:sz w:val="24"/>
+          <w:szCs w:val="24"/>
+        </w:rPr>
+        <w:drawing>
+          <wp:inline distT="0" distB="0" distL="0" distR="0" wp14:anchorId="1B5CDB03" wp14:editId="5E03584C">
+            <wp:extent cx="3142084" cy="2124791"/>
+            <wp:effectExtent l="0" t="0" r="1270" b="0"/>
+            <wp:docPr id="10" name="图片 1" descr="C:\Users\Administrator\AppData\Local\Microsoft\Windows\INetCache\Content.Word\implied_vol.png"/>
+            <wp:cNvGraphicFramePr>
+              <a:graphicFrameLocks xmlns:a="http://schemas.openxmlformats.org/drawingml/2006/main" noChangeAspect="1"/>
+            </wp:cNvGraphicFramePr>
+            <a:graphic xmlns:a="http://schemas.openxmlformats.org/drawingml/2006/main">
+              <a:graphicData uri="http://schemas.openxmlformats.org/drawingml/2006/picture">
+                <pic:pic xmlns:pic="http://schemas.openxmlformats.org/drawingml/2006/picture">
+                  <pic:nvPicPr>
+                    <pic:cNvPr id="0" name="Picture 20" descr="C:\Users\Administrator\AppData\Local\Microsoft\Windows\INetCache\Content.Word\implied_vol.png"/>
+                    <pic:cNvPicPr>
+                      <a:picLocks noChangeAspect="1" noChangeArrowheads="1"/>
+                    </pic:cNvPicPr>
+                  </pic:nvPicPr>
+                  <pic:blipFill>
+                    <a:blip r:embed="rId11">
+                      <a:extLst>
+                        <a:ext uri="{28A0092B-C50C-407E-A947-70E740481C1C}">
+                          <a14:useLocalDpi xmlns:a14="http://schemas.microsoft.com/office/drawing/2010/main" val="0"/>
+                        </a:ext>
+                      </a:extLst>
+                    </a:blip>
+                    <a:srcRect/>
+                    <a:stretch>
+                      <a:fillRect/>
+                    </a:stretch>
+                  </pic:blipFill>
+                  <pic:spPr bwMode="auto">
+                    <a:xfrm>
+                      <a:off x="0" y="0"/>
+                      <a:ext cx="3225058" cy="2180901"/>
+                    </a:xfrm>
+                    <a:prstGeom prst="rect">
+                      <a:avLst/>
+                    </a:prstGeom>
+                    <a:noFill/>
+                    <a:ln>
+                      <a:noFill/>
+                    </a:ln>
+                  </pic:spPr>
+                </pic:pic>
+              </a:graphicData>
+            </a:graphic>
+          </wp:inline>
+        </w:drawing>
+      </w:r>
+    </w:p>
+    <w:p>
+      <w:pPr>
+        <w:pStyle w:val="HTMLPreformatted"/>
+        <w:shd w:val="clear" w:color="auto" w:fill="FFFFFF"/>
+        <w:wordWrap w:val="0"/>
+        <w:textAlignment w:val="baseline"/>
+        <w:rPr>
+          <w:rFonts w:ascii="Times New Roman" w:hAnsi="Times New Roman" w:cs="Times New Roman"/>
+          <w:b/>
+          <w:color w:val="000000"/>
+          <w:sz w:val="24"/>
+          <w:szCs w:val="24"/>
+        </w:rPr>
+      </w:pPr>
+    </w:p>
+    <w:p>
+      <w:pPr>
+        <w:pStyle w:val="HTMLPreformatted"/>
+        <w:shd w:val="clear" w:color="auto" w:fill="FFFFFF"/>
+        <w:wordWrap w:val="0"/>
+        <w:textAlignment w:val="baseline"/>
+        <w:rPr>
+          <w:rFonts w:ascii="Times New Roman" w:hAnsi="Times New Roman" w:cs="Times New Roman"/>
+          <w:b/>
+          <w:color w:val="000000"/>
+          <w:sz w:val="24"/>
+          <w:szCs w:val="24"/>
+        </w:rPr>
+      </w:pPr>
+    </w:p>
+    <w:p>
+      <w:pPr>
+        <w:pStyle w:val="HTMLPreformatted"/>
+        <w:shd w:val="clear" w:color="auto" w:fill="FFFFFF"/>
+        <w:wordWrap w:val="0"/>
+        <w:textAlignment w:val="baseline"/>
+        <w:rPr>
+          <w:rFonts w:ascii="Times New Roman" w:hAnsi="Times New Roman" w:cs="Times New Roman"/>
+          <w:b/>
+          <w:color w:val="000000"/>
+          <w:sz w:val="24"/>
+          <w:szCs w:val="24"/>
+        </w:rPr>
+      </w:pPr>
+    </w:p>
+    <w:p>
+      <w:pPr>
+        <w:pStyle w:val="HTMLPreformatted"/>
+        <w:shd w:val="clear" w:color="auto" w:fill="FFFFFF"/>
+        <w:wordWrap w:val="0"/>
+        <w:textAlignment w:val="baseline"/>
+        <w:rPr>
+          <w:rFonts w:ascii="Times New Roman" w:hAnsi="Times New Roman" w:cs="Times New Roman"/>
+          <w:b/>
+          <w:color w:val="000000"/>
+          <w:sz w:val="24"/>
+          <w:szCs w:val="24"/>
+        </w:rPr>
+      </w:pPr>
+      <w:proofErr w:type="spellStart"/>
+      <w:proofErr w:type="gramStart"/>
+      <w:r>
+        <w:rPr>
+          <w:rFonts w:ascii="Times New Roman" w:hAnsi="Times New Roman" w:cs="Times New Roman"/>
+          <w:b/>
+          <w:color w:val="000000"/>
+          <w:sz w:val="24"/>
+          <w:szCs w:val="24"/>
+        </w:rPr>
+        <w:lastRenderedPageBreak/>
+        <w:t>Equity:CAD</w:t>
+      </w:r>
+      <w:proofErr w:type="spellEnd"/>
+      <w:proofErr w:type="gramEnd"/>
+    </w:p>
+    <w:p>
+      <w:pPr>
+        <w:rPr>
+          <w:rFonts w:ascii="Times New Roman" w:hAnsi="Times New Roman" w:cs="Times New Roman"/>
+          <w:sz w:val="24"/>
+          <w:szCs w:val="24"/>
+        </w:rPr>
+      </w:pPr>
+      <w:r>
+        <w:rPr>
+          <w:rFonts w:ascii="Times New Roman" w:hAnsi="Times New Roman" w:cs="Times New Roman"/>
+          <w:noProof/>
+          <w:sz w:val="24"/>
+          <w:szCs w:val="24"/>
+        </w:rPr>
+        <w:drawing>
+          <wp:inline distT="0" distB="0" distL="0" distR="0" wp14:anchorId="5335358D" wp14:editId="279D5ED3">
+            <wp:extent cx="3065145" cy="2041881"/>
+            <wp:effectExtent l="0" t="0" r="1905" b="0"/>
+            <wp:docPr id="4" name="图片 4" descr="C:\Users\Administrator\AppData\Local\Microsoft\Windows\INetCache\Content.Word\RIT_TO.PNG"/>
+            <wp:cNvGraphicFramePr>
+              <a:graphicFrameLocks xmlns:a="http://schemas.openxmlformats.org/drawingml/2006/main" noChangeAspect="1"/>
+            </wp:cNvGraphicFramePr>
+            <a:graphic xmlns:a="http://schemas.openxmlformats.org/drawingml/2006/main">
+              <a:graphicData uri="http://schemas.openxmlformats.org/drawingml/2006/picture">
+                <pic:pic xmlns:pic="http://schemas.openxmlformats.org/drawingml/2006/picture">
+                  <pic:nvPicPr>
+                    <pic:cNvPr id="0" name="Picture 35" descr="C:\Users\Administrator\AppData\Local\Microsoft\Windows\INetCache\Content.Word\RIT_TO.PNG"/>
+                    <pic:cNvPicPr>
+                      <a:picLocks noChangeAspect="1" noChangeArrowheads="1"/>
+                    </pic:cNvPicPr>
+                  </pic:nvPicPr>
+                  <pic:blipFill>
+                    <a:blip r:embed="rId12">
+                      <a:extLst>
+                        <a:ext uri="{28A0092B-C50C-407E-A947-70E740481C1C}">
+                          <a14:useLocalDpi xmlns:a14="http://schemas.microsoft.com/office/drawing/2010/main" val="0"/>
+                        </a:ext>
+                      </a:extLst>
+                    </a:blip>
+                    <a:srcRect/>
+                    <a:stretch>
+                      <a:fillRect/>
+                    </a:stretch>
+                  </pic:blipFill>
+                  <pic:spPr bwMode="auto">
+                    <a:xfrm>
+                      <a:off x="0" y="0"/>
+                      <a:ext cx="3111729" cy="2072913"/>
+                    </a:xfrm>
+                    <a:prstGeom prst="rect">
+                      <a:avLst/>
+                    </a:prstGeom>
+                    <a:noFill/>
+                    <a:ln>
+                      <a:noFill/>
+                    </a:ln>
+                  </pic:spPr>
+                </pic:pic>
+              </a:graphicData>
+            </a:graphic>
+          </wp:inline>
+        </w:drawing>
+      </w:r>
+    </w:p>
+    <w:p>
+      <w:pPr>
+        <w:pStyle w:val="HTMLPreformatted"/>
+        <w:shd w:val="clear" w:color="auto" w:fill="FFFFFF"/>
+        <w:wordWrap w:val="0"/>
+        <w:textAlignment w:val="baseline"/>
+        <w:rPr>
+          <w:rFonts w:ascii="Times New Roman" w:hAnsi="Times New Roman" w:cs="Times New Roman"/>
+          <w:b/>
+          <w:color w:val="000000"/>
+          <w:sz w:val="24"/>
+          <w:szCs w:val="24"/>
+        </w:rPr>
+      </w:pPr>
+      <w:proofErr w:type="spellStart"/>
+      <w:proofErr w:type="gramStart"/>
+      <w:r>
+        <w:rPr>
+          <w:rFonts w:ascii="Times New Roman" w:hAnsi="Times New Roman" w:cs="Times New Roman"/>
+          <w:b/>
+          <w:color w:val="000000"/>
+          <w:sz w:val="24"/>
+          <w:szCs w:val="24"/>
+        </w:rPr>
+        <w:t>Equity:USD</w:t>
+      </w:r>
+      <w:proofErr w:type="spellEnd"/>
+      <w:proofErr w:type="gramEnd"/>
+    </w:p>
+    <w:p>
+      <w:pPr>
+        <w:rPr>
+          <w:rFonts w:ascii="Times New Roman" w:hAnsi="Times New Roman" w:cs="Times New Roman"/>
+          <w:sz w:val="24"/>
+          <w:szCs w:val="24"/>
+        </w:rPr>
+      </w:pPr>
+      <w:r>
+        <w:rPr>
+          <w:rFonts w:ascii="Times New Roman" w:hAnsi="Times New Roman" w:cs="Times New Roman"/>
+          <w:noProof/>
+          <w:sz w:val="24"/>
+          <w:szCs w:val="24"/>
+        </w:rPr>
+        <w:drawing>
+          <wp:inline distT="0" distB="0" distL="0" distR="0" wp14:anchorId="29EEF5FF" wp14:editId="535BB5E5">
+            <wp:extent cx="3155473" cy="2136600"/>
+            <wp:effectExtent l="0" t="0" r="6985" b="0"/>
+            <wp:docPr id="13" name="Picture 13" descr="GAPSX"/>
+            <wp:cNvGraphicFramePr>
+              <a:graphicFrameLocks xmlns:a="http://schemas.openxmlformats.org/drawingml/2006/main" noChangeAspect="1"/>
+            </wp:cNvGraphicFramePr>
+            <a:graphic xmlns:a="http://schemas.openxmlformats.org/drawingml/2006/main">
+              <a:graphicData uri="http://schemas.openxmlformats.org/drawingml/2006/picture">
+                <pic:pic xmlns:pic="http://schemas.openxmlformats.org/drawingml/2006/picture">
+                  <pic:nvPicPr>
+                    <pic:cNvPr id="0" name="Picture 2" descr="GAPSX"/>
+                    <pic:cNvPicPr>
+                      <a:picLocks noChangeAspect="1" noChangeArrowheads="1"/>
+                    </pic:cNvPicPr>
+                  </pic:nvPicPr>
+                  <pic:blipFill>
+                    <a:blip r:embed="rId13">
+                      <a:extLst>
+                        <a:ext uri="{28A0092B-C50C-407E-A947-70E740481C1C}">
+                          <a14:useLocalDpi xmlns:a14="http://schemas.microsoft.com/office/drawing/2010/main" val="0"/>
+                        </a:ext>
+                      </a:extLst>
+                    </a:blip>
+                    <a:srcRect/>
+                    <a:stretch>
+                      <a:fillRect/>
+                    </a:stretch>
+                  </pic:blipFill>
+                  <pic:spPr bwMode="auto">
+                    <a:xfrm>
+                      <a:off x="0" y="0"/>
+                      <a:ext cx="3158051" cy="2138345"/>
+                    </a:xfrm>
+                    <a:prstGeom prst="rect">
+                      <a:avLst/>
+                    </a:prstGeom>
+                    <a:noFill/>
+                    <a:ln>
+                      <a:noFill/>
+                    </a:ln>
+                  </pic:spPr>
+                </pic:pic>
+              </a:graphicData>
+            </a:graphic>
+          </wp:inline>
+        </w:drawing>
+      </w:r>
+      <w:r>
+        <w:rPr>
+          <w:rFonts w:ascii="Times New Roman" w:hAnsi="Times New Roman" w:cs="Times New Roman"/>
+          <w:noProof/>
+          <w:sz w:val="24"/>
+          <w:szCs w:val="24"/>
+        </w:rPr>
+        <w:drawing>
+          <wp:inline distT="0" distB="0" distL="0" distR="0" wp14:anchorId="4F600928" wp14:editId="23AC89F9">
+            <wp:extent cx="3155315" cy="2138087"/>
+            <wp:effectExtent l="0" t="0" r="6985" b="0"/>
+            <wp:docPr id="12" name="Picture 12" descr="LNC"/>
+            <wp:cNvGraphicFramePr>
+              <a:graphicFrameLocks xmlns:a="http://schemas.openxmlformats.org/drawingml/2006/main" noChangeAspect="1"/>
+            </wp:cNvGraphicFramePr>
+            <a:graphic xmlns:a="http://schemas.openxmlformats.org/drawingml/2006/main">
+              <a:graphicData uri="http://schemas.openxmlformats.org/drawingml/2006/picture">
+                <pic:pic xmlns:pic="http://schemas.openxmlformats.org/drawingml/2006/picture">
+                  <pic:nvPicPr>
+                    <pic:cNvPr id="0" name="Picture 3" descr="LNC"/>
+                    <pic:cNvPicPr>
+                      <a:picLocks noChangeAspect="1" noChangeArrowheads="1"/>
+                    </pic:cNvPicPr>
+                  </pic:nvPicPr>
+                  <pic:blipFill>
+                    <a:blip r:embed="rId14">
+                      <a:extLst>
+                        <a:ext uri="{28A0092B-C50C-407E-A947-70E740481C1C}">
+                          <a14:useLocalDpi xmlns:a14="http://schemas.microsoft.com/office/drawing/2010/main" val="0"/>
+                        </a:ext>
+                      </a:extLst>
+                    </a:blip>
+                    <a:srcRect/>
+                    <a:stretch>
+                      <a:fillRect/>
+                    </a:stretch>
+                  </pic:blipFill>
+                  <pic:spPr bwMode="auto">
+                    <a:xfrm>
+                      <a:off x="0" y="0"/>
+                      <a:ext cx="3167130" cy="2146093"/>
+                    </a:xfrm>
+                    <a:prstGeom prst="rect">
+                      <a:avLst/>
+                    </a:prstGeom>
+                    <a:noFill/>
+                    <a:ln>
+                      <a:noFill/>
+                    </a:ln>
+                  </pic:spPr>
+                </pic:pic>
+              </a:graphicData>
+            </a:graphic>
+          </wp:inline>
+        </w:drawing>
+      </w:r>
+    </w:p>
+    <w:p>
+      <w:pPr>
+        <w:rPr>
+          <w:rFonts w:ascii="Times New Roman" w:eastAsia="Times New Roman" w:hAnsi="Times New Roman" w:cs="Times New Roman"/>
+          <w:b/>
+          <w:color w:val="000000"/>
+          <w:sz w:val="24"/>
+          <w:szCs w:val="24"/>
+        </w:rPr>
+      </w:pPr>
+      <w:r>
+        <w:rPr>
+          <w:rFonts w:ascii="Times New Roman" w:hAnsi="Times New Roman" w:cs="Times New Roman"/>
+          <w:b/>
+          <w:color w:val="000000"/>
           <w:sz w:val="24"/>
           <w:szCs w:val="24"/>
         </w:rPr>
         <w:br w:type="page"/>
       </w:r>
+    </w:p>
+    <w:p>
+      <w:pPr>
+        <w:pStyle w:val="HTMLPreformatted"/>
+        <w:shd w:val="clear" w:color="auto" w:fill="FFFFFF"/>
+        <w:wordWrap w:val="0"/>
+        <w:textAlignment w:val="baseline"/>
+        <w:rPr>
+          <w:rFonts w:ascii="Times New Roman" w:hAnsi="Times New Roman" w:cs="Times New Roman"/>
+          <w:b/>
+          <w:color w:val="000000"/>
+          <w:sz w:val="24"/>
+          <w:szCs w:val="24"/>
+        </w:rPr>
+      </w:pPr>
+      <w:proofErr w:type="spellStart"/>
+      <w:proofErr w:type="gramStart"/>
+      <w:r>
+        <w:rPr>
+          <w:rFonts w:ascii="Times New Roman" w:hAnsi="Times New Roman" w:cs="Times New Roman"/>
+          <w:b/>
+          <w:color w:val="000000"/>
+          <w:sz w:val="24"/>
+          <w:szCs w:val="24"/>
+        </w:rPr>
+        <w:lastRenderedPageBreak/>
+        <w:t>Equity:EUR</w:t>
+      </w:r>
+      <w:proofErr w:type="spellEnd"/>
+      <w:proofErr w:type="gramEnd"/>
+    </w:p>
+    <w:p>
+      <w:pPr>
+        <w:pStyle w:val="HTMLPreformatted"/>
+        <w:shd w:val="clear" w:color="auto" w:fill="FFFFFF"/>
+        <w:wordWrap w:val="0"/>
+        <w:textAlignment w:val="baseline"/>
+        <w:rPr>
+          <w:rFonts w:ascii="Times New Roman" w:hAnsi="Times New Roman" w:cs="Times New Roman"/>
+          <w:b/>
+          <w:color w:val="000000"/>
+          <w:sz w:val="24"/>
+          <w:szCs w:val="24"/>
+        </w:rPr>
+      </w:pPr>
+      <w:r>
+        <w:rPr>
+          <w:rFonts w:ascii="Times New Roman" w:hAnsi="Times New Roman" w:cs="Times New Roman"/>
+          <w:b/>
+          <w:noProof/>
+          <w:color w:val="000000"/>
+          <w:sz w:val="24"/>
+          <w:szCs w:val="24"/>
+        </w:rPr>
+        <w:drawing>
+          <wp:inline distT="0" distB="0" distL="0" distR="0" wp14:anchorId="46DD1B27" wp14:editId="6B8E6FB6">
+            <wp:extent cx="3517256" cy="2378497"/>
+            <wp:effectExtent l="0" t="0" r="7620" b="0"/>
+            <wp:docPr id="7" name="图片 7" descr="C:\Users\Administrator\Dropbox\RoboAdvisor\Reports\factorModelGraphs\EUR.png"/>
+            <wp:cNvGraphicFramePr>
+              <a:graphicFrameLocks xmlns:a="http://schemas.openxmlformats.org/drawingml/2006/main" noChangeAspect="1"/>
+            </wp:cNvGraphicFramePr>
+            <a:graphic xmlns:a="http://schemas.openxmlformats.org/drawingml/2006/main">
+              <a:graphicData uri="http://schemas.openxmlformats.org/drawingml/2006/picture">
+                <pic:pic xmlns:pic="http://schemas.openxmlformats.org/drawingml/2006/picture">
+                  <pic:nvPicPr>
+                    <pic:cNvPr id="0" name="Picture 40" descr="C:\Users\Administrator\Dropbox\RoboAdvisor\Reports\factorModelGraphs\EUR.png"/>
+                    <pic:cNvPicPr>
+                      <a:picLocks noChangeAspect="1" noChangeArrowheads="1"/>
+                    </pic:cNvPicPr>
+                  </pic:nvPicPr>
+                  <pic:blipFill>
+                    <a:blip r:embed="rId15">
+                      <a:extLst>
+                        <a:ext uri="{28A0092B-C50C-407E-A947-70E740481C1C}">
+                          <a14:useLocalDpi xmlns:a14="http://schemas.microsoft.com/office/drawing/2010/main" val="0"/>
+                        </a:ext>
+                      </a:extLst>
+                    </a:blip>
+                    <a:srcRect/>
+                    <a:stretch>
+                      <a:fillRect/>
+                    </a:stretch>
+                  </pic:blipFill>
+                  <pic:spPr bwMode="auto">
+                    <a:xfrm>
+                      <a:off x="0" y="0"/>
+                      <a:ext cx="3579590" cy="2420650"/>
+                    </a:xfrm>
+                    <a:prstGeom prst="rect">
+                      <a:avLst/>
+                    </a:prstGeom>
+                    <a:noFill/>
+                    <a:ln>
+                      <a:noFill/>
+                    </a:ln>
+                  </pic:spPr>
+                </pic:pic>
+              </a:graphicData>
+            </a:graphic>
+          </wp:inline>
+        </w:drawing>
+      </w:r>
+    </w:p>
+    <w:p>
+      <w:pPr>
+        <w:rPr>
+          <w:rFonts w:ascii="Times New Roman" w:hAnsi="Times New Roman" w:cs="Times New Roman"/>
+          <w:sz w:val="24"/>
+          <w:szCs w:val="24"/>
+        </w:rPr>
+      </w:pPr>
+    </w:p>
+    <w:p>
+      <w:pPr>
+        <w:rPr>
+          <w:rFonts w:ascii="Times New Roman" w:hAnsi="Times New Roman" w:cs="Times New Roman"/>
+          <w:sz w:val="24"/>
+          <w:szCs w:val="24"/>
+        </w:rPr>
+      </w:pPr>
     </w:p>
     <w:p>
       <w:pPr>
@@ -2189,8 +3835,6 @@
           <w:szCs w:val="24"/>
         </w:rPr>
       </w:pPr>
-      <w:bookmarkStart w:id="0" w:name="_GoBack"/>
-      <w:bookmarkEnd w:id="0"/>
       <w:r>
         <w:rPr>
           <w:rFonts w:ascii="Times New Roman" w:hAnsi="Times New Roman" w:cs="Times New Roman"/>
@@ -2199,7 +3843,6 @@
           <w:sz w:val="24"/>
           <w:szCs w:val="24"/>
         </w:rPr>
-        <w:lastRenderedPageBreak/>
         <w:t>Performance Analytics</w:t>
       </w:r>
     </w:p>
@@ -2258,7 +3901,7 @@
                     <pic:cNvPicPr/>
                   </pic:nvPicPr>
                   <pic:blipFill>
-                    <a:blip r:embed="rId9"/>
+                    <a:blip r:embed="rId16"/>
                     <a:stretch>
                       <a:fillRect/>
                     </a:stretch>
@@ -2293,7 +3936,42 @@
           <w:sz w:val="28"/>
           <w:szCs w:val="28"/>
         </w:rPr>
-        <w:t xml:space="preserve">     Formula for the Time-Weighted Return is </w:t>
+        <w:t xml:space="preserve">     </w:t>
+      </w:r>
+    </w:p>
+    <w:p>
+      <w:pPr>
+        <w:rPr>
+          <w:rFonts w:ascii="Times New Roman" w:hAnsi="Times New Roman" w:cs="Times New Roman"/>
+          <w:sz w:val="28"/>
+          <w:szCs w:val="28"/>
+        </w:rPr>
+      </w:pPr>
+      <w:r>
+        <w:rPr>
+          <w:rFonts w:ascii="Times New Roman" w:hAnsi="Times New Roman" w:cs="Times New Roman"/>
+          <w:sz w:val="28"/>
+          <w:szCs w:val="28"/>
+        </w:rPr>
+        <w:br w:type="page"/>
+      </w:r>
+    </w:p>
+    <w:p>
+      <w:pPr>
+        <w:rPr>
+          <w:rFonts w:ascii="Times New Roman" w:hAnsi="Times New Roman" w:cs="Times New Roman"/>
+          <w:sz w:val="28"/>
+          <w:szCs w:val="28"/>
+        </w:rPr>
+      </w:pPr>
+      <w:r>
+        <w:rPr>
+          <w:rFonts w:ascii="Times New Roman" w:hAnsi="Times New Roman" w:cs="Times New Roman"/>
+          <w:sz w:val="28"/>
+          <w:szCs w:val="28"/>
+        </w:rPr>
+        <w:lastRenderedPageBreak/>
+        <w:t xml:space="preserve">Formula for the Time-Weighted Return is </w:t>
       </w:r>
     </w:p>
     <w:p>
@@ -2326,7 +4004,7 @@
                     <pic:cNvPicPr/>
                   </pic:nvPicPr>
                   <pic:blipFill rotWithShape="1">
-                    <a:blip r:embed="rId10"/>
+                    <a:blip r:embed="rId17"/>
                     <a:srcRect t="31158"/>
                     <a:stretch/>
                   </pic:blipFill>
@@ -2387,6 +4065,7 @@
         </w:rPr>
         <w:t xml:space="preserve">Each individual asset return </w:t>
       </w:r>
+      <w:proofErr w:type="spellStart"/>
       <w:r>
         <w:rPr>
           <w:rFonts w:ascii="Times New Roman" w:hAnsi="Times New Roman" w:cs="Times New Roman"/>
@@ -2412,6 +4091,7 @@
         </w:rPr>
         <w:t>i</w:t>
       </w:r>
+      <w:proofErr w:type="spellEnd"/>
       <w:r>
         <w:rPr>
           <w:rFonts w:ascii="Times New Roman" w:hAnsi="Times New Roman" w:cs="Times New Roman"/>
@@ -2447,6 +4127,7 @@
           <w:szCs w:val="28"/>
         </w:rPr>
       </w:pPr>
+      <w:proofErr w:type="spellStart"/>
       <w:r>
         <w:rPr>
           <w:rFonts w:ascii="Times New Roman" w:hAnsi="Times New Roman" w:cs="Times New Roman"/>
@@ -2468,6 +4149,7 @@
         </w:rPr>
         <w:t>i</w:t>
       </w:r>
+      <w:proofErr w:type="spellEnd"/>
       <w:r>
         <w:rPr>
           <w:rFonts w:ascii="Times New Roman" w:hAnsi="Times New Roman" w:cs="Times New Roman"/>
@@ -2476,7 +4158,18 @@
           <w:sz w:val="28"/>
           <w:szCs w:val="28"/>
         </w:rPr>
-        <w:t>=l</w:t>
+        <w:t>=</w:t>
+      </w:r>
+      <w:proofErr w:type="spellStart"/>
+      <w:r>
+        <w:rPr>
+          <w:rFonts w:ascii="Times New Roman" w:hAnsi="Times New Roman" w:cs="Times New Roman"/>
+          <w:i/>
+          <w:iCs/>
+          <w:sz w:val="28"/>
+          <w:szCs w:val="28"/>
+        </w:rPr>
+        <w:t>l</w:t>
       </w:r>
       <w:r>
         <w:rPr>
@@ -2541,6 +4234,7 @@
         </w:rPr>
         <w:t>i</w:t>
       </w:r>
+      <w:proofErr w:type="spellEnd"/>
       <w:r>
         <w:rPr>
           <w:rFonts w:ascii="Times New Roman" w:hAnsi="Times New Roman" w:cs="Times New Roman"/>
@@ -2549,7 +4243,18 @@
           <w:sz w:val="28"/>
           <w:szCs w:val="28"/>
         </w:rPr>
-        <w:t xml:space="preserve"> e</w:t>
+        <w:t xml:space="preserve"> </w:t>
+      </w:r>
+      <w:proofErr w:type="spellStart"/>
+      <w:r>
+        <w:rPr>
+          <w:rFonts w:ascii="Times New Roman" w:hAnsi="Times New Roman" w:cs="Times New Roman"/>
+          <w:i/>
+          <w:iCs/>
+          <w:sz w:val="28"/>
+          <w:szCs w:val="28"/>
+        </w:rPr>
+        <w:t>e</w:t>
       </w:r>
       <w:r>
         <w:rPr>
@@ -2582,6 +4287,7 @@
         </w:rPr>
         <w:t>i</w:t>
       </w:r>
+      <w:proofErr w:type="spellEnd"/>
       <w:r>
         <w:rPr>
           <w:rFonts w:ascii="Times New Roman" w:hAnsi="Times New Roman" w:cs="Times New Roman"/>
@@ -2624,7 +4330,16 @@
           <w:sz w:val="24"/>
           <w:szCs w:val="24"/>
         </w:rPr>
-        <w:t>is the return in local currency and e</w:t>
+        <w:t xml:space="preserve">is the return in local currency and </w:t>
+      </w:r>
+      <w:proofErr w:type="spellStart"/>
+      <w:r>
+        <w:rPr>
+          <w:rFonts w:ascii="Times New Roman" w:hAnsi="Times New Roman" w:cs="Times New Roman"/>
+          <w:sz w:val="24"/>
+          <w:szCs w:val="24"/>
+        </w:rPr>
+        <w:t>e</w:t>
       </w:r>
       <w:r>
         <w:rPr>
@@ -2635,6 +4350,7 @@
         </w:rPr>
         <w:t>i</w:t>
       </w:r>
+      <w:proofErr w:type="spellEnd"/>
       <w:r>
         <w:rPr>
           <w:rFonts w:ascii="Times New Roman" w:hAnsi="Times New Roman" w:cs="Times New Roman"/>
@@ -2706,7 +4422,6 @@
           <w:sz w:val="24"/>
           <w:szCs w:val="24"/>
         </w:rPr>
-        <w:lastRenderedPageBreak/>
         <w:t xml:space="preserve">Risk Factors are assumed to follow a multivariate normal distribution. This allows us to easily compute conditional distributions for some factors given fixed returns of the others. </w:t>
       </w:r>
     </w:p>
@@ -2808,7 +4523,7 @@
                     <pic:cNvPicPr/>
                   </pic:nvPicPr>
                   <pic:blipFill>
-                    <a:blip r:embed="rId11"/>
+                    <a:blip r:embed="rId18"/>
                     <a:stretch>
                       <a:fillRect/>
                     </a:stretch>
@@ -2828,6 +4543,15 @@
           </wp:inline>
         </w:drawing>
       </w:r>
+    </w:p>
+    <w:p>
+      <w:pPr>
+        <w:rPr>
+          <w:rFonts w:ascii="Times New Roman" w:hAnsi="Times New Roman" w:cs="Times New Roman"/>
+          <w:sz w:val="24"/>
+          <w:szCs w:val="24"/>
+        </w:rPr>
+      </w:pPr>
     </w:p>
     <w:sectPr>
       <w:type w:val="continuous"/>
@@ -3773,7 +5497,6 @@
     <w:basedOn w:val="Normal"/>
     <w:link w:val="HTMLPreformattedChar"/>
     <w:uiPriority w:val="99"/>
-    <w:semiHidden/>
     <w:unhideWhenUsed/>
     <w:rsid w:val="009D03A4"/>
     <w:pPr>
@@ -3808,7 +5531,6 @@
     <w:basedOn w:val="DefaultParagraphFont"/>
     <w:link w:val="HTMLPreformatted"/>
     <w:uiPriority w:val="99"/>
-    <w:semiHidden/>
     <w:rsid w:val="009D03A4"/>
     <w:rPr>
       <w:rFonts w:ascii="Courier New" w:eastAsia="Times New Roman" w:hAnsi="Courier New" w:cs="Courier New"/>

</xml_diff>